<commit_message>
Actualización de CV IT
</commit_message>
<xml_diff>
--- a/IT/CV Victor Vivas.docx
+++ b/IT/CV Victor Vivas.docx
@@ -246,13 +246,13 @@
           </w:p>
           <w:p>
             <w:r>
-              <w:t>Formar parte de una organización donde pueda aportar conocimientos y a la vez me aporte experiencias profesionales</w:t>
+              <w:t>Formar parte de una organización donde pueda aportar conocimientos</w:t>
+            </w:r>
+            <w:r>
+              <w:t>, apasionado por el aprendizaje</w:t>
             </w:r>
             <w:r>
               <w:t>.</w:t>
-            </w:r>
-            <w:r>
-              <w:t xml:space="preserve"> </w:t>
             </w:r>
           </w:p>
           <w:p>
@@ -355,9 +355,6 @@
             <w:r>
               <w:t>- Taiga</w:t>
             </w:r>
-            <w:r>
-              <w:t>.</w:t>
-            </w:r>
           </w:p>
           <w:p>
             <w:r>
@@ -395,6 +392,25 @@
               <w:t>- SAP.</w:t>
             </w:r>
           </w:p>
+          <w:p>
+            <w:r>
+              <w:t xml:space="preserve">- </w:t>
+            </w:r>
+            <w:proofErr w:type="spellStart"/>
+            <w:r>
+              <w:t>Postman</w:t>
+            </w:r>
+            <w:proofErr w:type="spellEnd"/>
+            <w:r>
+              <w:t>.</w:t>
+            </w:r>
+          </w:p>
+          <w:p>
+            <w:r>
+              <w:t>- GIT.</w:t>
+            </w:r>
+          </w:p>
+          <w:p/>
           <w:p/>
           <w:p/>
           <w:p/>
@@ -409,7 +425,31 @@
           </w:p>
           <w:p>
             <w:r>
-              <w:t>- Django.</w:t>
+              <w:t xml:space="preserve">- </w:t>
+            </w:r>
+            <w:proofErr w:type="spellStart"/>
+            <w:r>
+              <w:t>Feature</w:t>
+            </w:r>
+            <w:proofErr w:type="spellEnd"/>
+            <w:r>
+              <w:t xml:space="preserve"> </w:t>
+            </w:r>
+            <w:proofErr w:type="spellStart"/>
+            <w:r>
+              <w:t>Engineering</w:t>
+            </w:r>
+            <w:proofErr w:type="spellEnd"/>
+            <w:r>
+              <w:t>.</w:t>
+            </w:r>
+          </w:p>
+          <w:p>
+            <w:r>
+              <w:t xml:space="preserve">- </w:t>
+            </w:r>
+            <w:r>
+              <w:t>Django.</w:t>
             </w:r>
           </w:p>
           <w:p>
@@ -1047,10 +1087,21 @@
     </w:p>
     <w:p>
       <w:pPr>
-        <w:rPr>
-          <w:lang w:val="es-AR"/>
-        </w:rPr>
+        <w:pStyle w:val="Ttulo3"/>
       </w:pPr>
+    </w:p>
+    <w:p>
+      <w:pPr>
+        <w:pStyle w:val="Ttulo3"/>
+      </w:pPr>
+    </w:p>
+    <w:p>
+      <w:pPr>
+        <w:pStyle w:val="Ttulo3"/>
+      </w:pPr>
+      <w:r>
+        <w:t>Proyectos personales desarrollados</w:t>
+      </w:r>
     </w:p>
     <w:p>
       <w:pPr>
@@ -1065,6 +1116,56 @@
           <w:lang w:val="es-AR"/>
         </w:rPr>
       </w:pPr>
+      <w:r>
+        <w:rPr>
+          <w:lang w:val="es-AR"/>
+        </w:rPr>
+        <w:t>1.- Aplicación de gestión de la información en la Dirección de Simplificación Normativa de la Ex - Secretaría de Simplificación Productiva del Ministerio de producción, la cual emit</w:t>
+      </w:r>
+      <w:r>
+        <w:rPr>
+          <w:lang w:val="es-AR"/>
+        </w:rPr>
+        <w:t>e</w:t>
+      </w:r>
+      <w:r>
+        <w:rPr>
+          <w:lang w:val="es-AR"/>
+        </w:rPr>
+        <w:t xml:space="preserve"> indicadores de gestión y reportes generales. Desarrollo efectuado en </w:t>
+      </w:r>
+      <w:r>
+        <w:rPr>
+          <w:b/>
+          <w:bCs/>
+          <w:lang w:val="es-AR"/>
+        </w:rPr>
+        <w:t>Python 3.6</w:t>
+      </w:r>
+      <w:r>
+        <w:rPr>
+          <w:lang w:val="es-AR"/>
+        </w:rPr>
+        <w:t xml:space="preserve"> y librería y GUI </w:t>
+      </w:r>
+      <w:proofErr w:type="spellStart"/>
+      <w:r>
+        <w:rPr>
+          <w:b/>
+          <w:bCs/>
+          <w:lang w:val="es-AR"/>
+        </w:rPr>
+        <w:t>Tkinter</w:t>
+      </w:r>
+      <w:proofErr w:type="spellEnd"/>
+      <w:r>
+        <w:rPr>
+          <w:b/>
+          <w:bCs/>
+          <w:lang w:val="es-AR"/>
+        </w:rPr>
+        <w:t>.</w:t>
+      </w:r>
     </w:p>
     <w:p>
       <w:pPr>
@@ -1079,6 +1180,387 @@
           <w:lang w:val="es-AR"/>
         </w:rPr>
       </w:pPr>
+      <w:r>
+        <w:rPr>
+          <w:lang w:val="es-AR"/>
+        </w:rPr>
+        <w:t xml:space="preserve">2.- Aplicación móvil para administración de torneos de futbol femenino, desarrollada en </w:t>
+      </w:r>
+      <w:r>
+        <w:rPr>
+          <w:b/>
+          <w:bCs/>
+          <w:lang w:val="es-AR"/>
+        </w:rPr>
+        <w:t>Python 3.6</w:t>
+      </w:r>
+      <w:r>
+        <w:rPr>
+          <w:lang w:val="es-AR"/>
+        </w:rPr>
+        <w:t xml:space="preserve"> y con GUI </w:t>
+      </w:r>
+      <w:proofErr w:type="spellStart"/>
+      <w:r>
+        <w:rPr>
+          <w:b/>
+          <w:bCs/>
+          <w:lang w:val="es-AR"/>
+        </w:rPr>
+        <w:t>Kivy</w:t>
+      </w:r>
+      <w:proofErr w:type="spellEnd"/>
+      <w:r>
+        <w:rPr>
+          <w:lang w:val="es-AR"/>
+        </w:rPr>
+        <w:t>.</w:t>
+      </w:r>
+    </w:p>
+    <w:p>
+      <w:pPr>
+        <w:rPr>
+          <w:lang w:val="es-AR"/>
+        </w:rPr>
+      </w:pPr>
+    </w:p>
+    <w:p>
+      <w:pPr>
+        <w:rPr>
+          <w:lang w:val="es-AR"/>
+        </w:rPr>
+      </w:pPr>
+      <w:r>
+        <w:rPr>
+          <w:lang w:val="es-AR"/>
+        </w:rPr>
+        <w:t xml:space="preserve">3.- Aplicación móvil para </w:t>
+      </w:r>
+      <w:proofErr w:type="spellStart"/>
+      <w:r>
+        <w:rPr>
+          <w:lang w:val="es-AR"/>
+        </w:rPr>
+        <w:t>trade</w:t>
+      </w:r>
+      <w:proofErr w:type="spellEnd"/>
+      <w:r>
+        <w:rPr>
+          <w:lang w:val="es-AR"/>
+        </w:rPr>
+        <w:t xml:space="preserve"> de divisas</w:t>
+      </w:r>
+      <w:r>
+        <w:rPr>
+          <w:lang w:val="es-AR"/>
+        </w:rPr>
+        <w:t xml:space="preserve">, con el debido manejo </w:t>
+      </w:r>
+      <w:proofErr w:type="gramStart"/>
+      <w:r>
+        <w:rPr>
+          <w:lang w:val="es-AR"/>
+        </w:rPr>
+        <w:t>de los hash</w:t>
+      </w:r>
+      <w:proofErr w:type="gramEnd"/>
+      <w:r>
+        <w:rPr>
+          <w:lang w:val="es-AR"/>
+        </w:rPr>
+        <w:t xml:space="preserve"> de la información privada, desarrollado con </w:t>
+      </w:r>
+      <w:r>
+        <w:rPr>
+          <w:b/>
+          <w:bCs/>
+          <w:lang w:val="es-AR"/>
+        </w:rPr>
+        <w:t>Python 3.6</w:t>
+      </w:r>
+      <w:r>
+        <w:rPr>
+          <w:lang w:val="es-AR"/>
+        </w:rPr>
+        <w:t xml:space="preserve"> y GUI </w:t>
+      </w:r>
+      <w:proofErr w:type="spellStart"/>
+      <w:r>
+        <w:rPr>
+          <w:b/>
+          <w:bCs/>
+          <w:lang w:val="es-AR"/>
+        </w:rPr>
+        <w:t>Kivy</w:t>
+      </w:r>
+      <w:proofErr w:type="spellEnd"/>
+      <w:r>
+        <w:rPr>
+          <w:b/>
+          <w:bCs/>
+          <w:lang w:val="es-AR"/>
+        </w:rPr>
+        <w:t xml:space="preserve">, </w:t>
+      </w:r>
+      <w:proofErr w:type="spellStart"/>
+      <w:r>
+        <w:rPr>
+          <w:lang w:val="es-AR"/>
+        </w:rPr>
+        <w:t>backend</w:t>
+      </w:r>
+      <w:proofErr w:type="spellEnd"/>
+      <w:r>
+        <w:rPr>
+          <w:b/>
+          <w:bCs/>
+          <w:lang w:val="es-AR"/>
+        </w:rPr>
+        <w:t xml:space="preserve"> </w:t>
+      </w:r>
+      <w:r>
+        <w:rPr>
+          <w:lang w:val="es-AR"/>
+        </w:rPr>
+        <w:t>en</w:t>
+      </w:r>
+      <w:r>
+        <w:rPr>
+          <w:b/>
+          <w:bCs/>
+          <w:lang w:val="es-AR"/>
+        </w:rPr>
+        <w:t xml:space="preserve"> </w:t>
+      </w:r>
+      <w:proofErr w:type="spellStart"/>
+      <w:r>
+        <w:rPr>
+          <w:b/>
+          <w:bCs/>
+          <w:lang w:val="es-AR"/>
+        </w:rPr>
+        <w:t>Flask</w:t>
+      </w:r>
+      <w:proofErr w:type="spellEnd"/>
+      <w:r>
+        <w:rPr>
+          <w:lang w:val="es-AR"/>
+        </w:rPr>
+        <w:t>.</w:t>
+      </w:r>
+    </w:p>
+    <w:p>
+      <w:pPr>
+        <w:rPr>
+          <w:lang w:val="es-AR"/>
+        </w:rPr>
+      </w:pPr>
+    </w:p>
+    <w:p>
+      <w:pPr>
+        <w:rPr>
+          <w:lang w:val="es-AR"/>
+        </w:rPr>
+      </w:pPr>
+      <w:r>
+        <w:rPr>
+          <w:lang w:val="es-AR"/>
+        </w:rPr>
+        <w:t xml:space="preserve">4.- Aplicación web para consulta de actividades habilitadas durante la pandemia COVID-19 desarrollada con </w:t>
+      </w:r>
+      <w:r>
+        <w:rPr>
+          <w:b/>
+          <w:bCs/>
+          <w:lang w:val="es-AR"/>
+        </w:rPr>
+        <w:t>Python 3.7</w:t>
+      </w:r>
+      <w:r>
+        <w:rPr>
+          <w:lang w:val="es-AR"/>
+        </w:rPr>
+        <w:t xml:space="preserve"> y </w:t>
+      </w:r>
+      <w:r>
+        <w:rPr>
+          <w:b/>
+          <w:bCs/>
+          <w:lang w:val="es-AR"/>
+        </w:rPr>
+        <w:t>Django 2</w:t>
+      </w:r>
+      <w:r>
+        <w:rPr>
+          <w:b/>
+          <w:bCs/>
+          <w:lang w:val="es-AR"/>
+        </w:rPr>
+        <w:t xml:space="preserve">.  </w:t>
+      </w:r>
+      <w:r>
+        <w:rPr>
+          <w:b/>
+          <w:bCs/>
+          <w:lang w:val="es-AR"/>
+        </w:rPr>
+        <w:t>http://consultoraintegral.pythonanywhere.com/</w:t>
+      </w:r>
+    </w:p>
+    <w:p>
+      <w:pPr>
+        <w:rPr>
+          <w:lang w:val="es-AR"/>
+        </w:rPr>
+      </w:pPr>
+    </w:p>
+    <w:p>
+      <w:pPr>
+        <w:rPr>
+          <w:lang w:val="es-AR"/>
+        </w:rPr>
+      </w:pPr>
+      <w:r>
+        <w:rPr>
+          <w:lang w:val="es-AR"/>
+        </w:rPr>
+        <w:t>5.- App de escritorio que emula la evaluación de las empresas que deseen inscribirse en el nuevo régimen de economía del conocimiento a ser usada por la autoridad de aplicación de la ley. Desarrollada en Python 3.8 y PyQt5.</w:t>
+      </w:r>
+    </w:p>
+    <w:p>
+      <w:pPr>
+        <w:rPr>
+          <w:lang w:val="es-AR"/>
+        </w:rPr>
+      </w:pPr>
+    </w:p>
+    <w:p>
+      <w:pPr>
+        <w:pStyle w:val="Ttulo3"/>
+      </w:pPr>
+      <w:r>
+        <w:t>Conocimientos adicionales</w:t>
+      </w:r>
+    </w:p>
+    <w:p>
+      <w:pPr>
+        <w:rPr>
+          <w:lang w:val="es-AR"/>
+        </w:rPr>
+      </w:pPr>
+    </w:p>
+    <w:p>
+      <w:pPr>
+        <w:rPr>
+          <w:lang w:val="es-AR"/>
+        </w:rPr>
+      </w:pPr>
+      <w:r>
+        <w:rPr>
+          <w:lang w:val="es-AR"/>
+        </w:rPr>
+        <w:t xml:space="preserve">Aparte de lo descrito anteriormente hay otras herramientas que me encuentro en proceso intermitente de aprendizaje, lo que indica que </w:t>
+      </w:r>
+      <w:r>
+        <w:rPr>
+          <w:lang w:val="es-AR"/>
+        </w:rPr>
+        <w:t xml:space="preserve">entiendo que son y me siento capaz de </w:t>
+      </w:r>
+      <w:proofErr w:type="gramStart"/>
+      <w:r>
+        <w:rPr>
+          <w:lang w:val="es-AR"/>
+        </w:rPr>
+        <w:t>utilizarlas</w:t>
+      </w:r>
+      <w:proofErr w:type="gramEnd"/>
+      <w:r>
+        <w:rPr>
+          <w:lang w:val="es-AR"/>
+        </w:rPr>
+        <w:t xml:space="preserve"> pero me llevaría mas tiempo resolver un problema con ellas.</w:t>
+      </w:r>
+    </w:p>
+    <w:p>
+      <w:pPr>
+        <w:pStyle w:val="Prrafodelista"/>
+        <w:numPr>
+          <w:ilvl w:val="0"/>
+          <w:numId w:val="11"/>
+        </w:numPr>
+        <w:rPr>
+          <w:lang w:val="es-AR"/>
+        </w:rPr>
+      </w:pPr>
+      <w:r>
+        <w:rPr>
+          <w:lang w:val="es-AR"/>
+        </w:rPr>
+        <w:t>Angular JS.</w:t>
+      </w:r>
+    </w:p>
+    <w:p>
+      <w:pPr>
+        <w:pStyle w:val="Prrafodelista"/>
+        <w:numPr>
+          <w:ilvl w:val="0"/>
+          <w:numId w:val="11"/>
+        </w:numPr>
+        <w:rPr>
+          <w:lang w:val="es-AR"/>
+        </w:rPr>
+      </w:pPr>
+      <w:r>
+        <w:rPr>
+          <w:lang w:val="es-AR"/>
+        </w:rPr>
+        <w:t>Laravel.</w:t>
+      </w:r>
+    </w:p>
+    <w:p>
+      <w:pPr>
+        <w:pStyle w:val="Prrafodelista"/>
+        <w:numPr>
+          <w:ilvl w:val="0"/>
+          <w:numId w:val="11"/>
+        </w:numPr>
+        <w:rPr>
+          <w:lang w:val="es-AR"/>
+        </w:rPr>
+      </w:pPr>
+      <w:proofErr w:type="spellStart"/>
+      <w:r>
+        <w:rPr>
+          <w:lang w:val="es-AR"/>
+        </w:rPr>
+        <w:t>Pygame</w:t>
+      </w:r>
+      <w:proofErr w:type="spellEnd"/>
+      <w:r>
+        <w:rPr>
+          <w:lang w:val="es-AR"/>
+        </w:rPr>
+        <w:t>.</w:t>
+      </w:r>
+    </w:p>
+    <w:p>
+      <w:pPr>
+        <w:pStyle w:val="Prrafodelista"/>
+        <w:numPr>
+          <w:ilvl w:val="0"/>
+          <w:numId w:val="11"/>
+        </w:numPr>
+        <w:rPr>
+          <w:lang w:val="es-AR"/>
+        </w:rPr>
+      </w:pPr>
+      <w:r>
+        <w:rPr>
+          <w:lang w:val="es-AR"/>
+        </w:rPr>
+        <w:t>R.</w:t>
+      </w:r>
     </w:p>
     <w:p>
       <w:pPr>
@@ -9980,6 +10462,119 @@
       </w:rPr>
     </w:lvl>
   </w:abstractNum>
+  <w:abstractNum w:abstractNumId="10" w15:restartNumberingAfterBreak="0">
+    <w:nsid w:val="4A3E7C6B"/>
+    <w:multiLevelType w:val="hybridMultilevel"/>
+    <w:tmpl w:val="337A2518"/>
+    <w:lvl w:ilvl="0" w:tplc="6DFE4B54">
+      <w:start w:val="5"/>
+      <w:numFmt w:val="bullet"/>
+      <w:lvlText w:val="-"/>
+      <w:lvlJc w:val="left"/>
+      <w:pPr>
+        <w:ind w:left="720" w:hanging="360"/>
+      </w:pPr>
+      <w:rPr>
+        <w:rFonts w:ascii="Corbel" w:eastAsiaTheme="minorHAnsi" w:hAnsi="Corbel" w:cstheme="minorBidi" w:hint="default"/>
+      </w:rPr>
+    </w:lvl>
+    <w:lvl w:ilvl="1" w:tplc="2C0A0003" w:tentative="1">
+      <w:start w:val="1"/>
+      <w:numFmt w:val="bullet"/>
+      <w:lvlText w:val="o"/>
+      <w:lvlJc w:val="left"/>
+      <w:pPr>
+        <w:ind w:left="1440" w:hanging="360"/>
+      </w:pPr>
+      <w:rPr>
+        <w:rFonts w:ascii="Courier New" w:hAnsi="Courier New" w:cs="Courier New" w:hint="default"/>
+      </w:rPr>
+    </w:lvl>
+    <w:lvl w:ilvl="2" w:tplc="2C0A0005" w:tentative="1">
+      <w:start w:val="1"/>
+      <w:numFmt w:val="bullet"/>
+      <w:lvlText w:val=""/>
+      <w:lvlJc w:val="left"/>
+      <w:pPr>
+        <w:ind w:left="2160" w:hanging="360"/>
+      </w:pPr>
+      <w:rPr>
+        <w:rFonts w:ascii="Wingdings" w:hAnsi="Wingdings" w:hint="default"/>
+      </w:rPr>
+    </w:lvl>
+    <w:lvl w:ilvl="3" w:tplc="2C0A0001" w:tentative="1">
+      <w:start w:val="1"/>
+      <w:numFmt w:val="bullet"/>
+      <w:lvlText w:val=""/>
+      <w:lvlJc w:val="left"/>
+      <w:pPr>
+        <w:ind w:left="2880" w:hanging="360"/>
+      </w:pPr>
+      <w:rPr>
+        <w:rFonts w:ascii="Symbol" w:hAnsi="Symbol" w:hint="default"/>
+      </w:rPr>
+    </w:lvl>
+    <w:lvl w:ilvl="4" w:tplc="2C0A0003" w:tentative="1">
+      <w:start w:val="1"/>
+      <w:numFmt w:val="bullet"/>
+      <w:lvlText w:val="o"/>
+      <w:lvlJc w:val="left"/>
+      <w:pPr>
+        <w:ind w:left="3600" w:hanging="360"/>
+      </w:pPr>
+      <w:rPr>
+        <w:rFonts w:ascii="Courier New" w:hAnsi="Courier New" w:cs="Courier New" w:hint="default"/>
+      </w:rPr>
+    </w:lvl>
+    <w:lvl w:ilvl="5" w:tplc="2C0A0005" w:tentative="1">
+      <w:start w:val="1"/>
+      <w:numFmt w:val="bullet"/>
+      <w:lvlText w:val=""/>
+      <w:lvlJc w:val="left"/>
+      <w:pPr>
+        <w:ind w:left="4320" w:hanging="360"/>
+      </w:pPr>
+      <w:rPr>
+        <w:rFonts w:ascii="Wingdings" w:hAnsi="Wingdings" w:hint="default"/>
+      </w:rPr>
+    </w:lvl>
+    <w:lvl w:ilvl="6" w:tplc="2C0A0001" w:tentative="1">
+      <w:start w:val="1"/>
+      <w:numFmt w:val="bullet"/>
+      <w:lvlText w:val=""/>
+      <w:lvlJc w:val="left"/>
+      <w:pPr>
+        <w:ind w:left="5040" w:hanging="360"/>
+      </w:pPr>
+      <w:rPr>
+        <w:rFonts w:ascii="Symbol" w:hAnsi="Symbol" w:hint="default"/>
+      </w:rPr>
+    </w:lvl>
+    <w:lvl w:ilvl="7" w:tplc="2C0A0003" w:tentative="1">
+      <w:start w:val="1"/>
+      <w:numFmt w:val="bullet"/>
+      <w:lvlText w:val="o"/>
+      <w:lvlJc w:val="left"/>
+      <w:pPr>
+        <w:ind w:left="5760" w:hanging="360"/>
+      </w:pPr>
+      <w:rPr>
+        <w:rFonts w:ascii="Courier New" w:hAnsi="Courier New" w:cs="Courier New" w:hint="default"/>
+      </w:rPr>
+    </w:lvl>
+    <w:lvl w:ilvl="8" w:tplc="2C0A0005" w:tentative="1">
+      <w:start w:val="1"/>
+      <w:numFmt w:val="bullet"/>
+      <w:lvlText w:val=""/>
+      <w:lvlJc w:val="left"/>
+      <w:pPr>
+        <w:ind w:left="6480" w:hanging="360"/>
+      </w:pPr>
+      <w:rPr>
+        <w:rFonts w:ascii="Wingdings" w:hAnsi="Wingdings" w:hint="default"/>
+      </w:rPr>
+    </w:lvl>
+  </w:abstractNum>
   <w:num w:numId="1">
     <w:abstractNumId w:val="9"/>
   </w:num>
@@ -10009,6 +10604,9 @@
   </w:num>
   <w:num w:numId="10">
     <w:abstractNumId w:val="0"/>
+  </w:num>
+  <w:num w:numId="11">
+    <w:abstractNumId w:val="10"/>
   </w:num>
 </w:numbering>
 </file>
@@ -35558,6 +36156,20 @@
     <w:pitch w:val="variable"/>
     <w:sig w:usb0="A00002EF" w:usb1="4000A44B" w:usb2="00000000" w:usb3="00000000" w:csb0="0000019F" w:csb1="00000000"/>
   </w:font>
+  <w:font w:name="Courier New">
+    <w:panose1 w:val="02070309020205020404"/>
+    <w:charset w:val="00"/>
+    <w:family w:val="modern"/>
+    <w:pitch w:val="fixed"/>
+    <w:sig w:usb0="E0002EFF" w:usb1="C0007843" w:usb2="00000009" w:usb3="00000000" w:csb0="000001FF" w:csb1="00000000"/>
+  </w:font>
+  <w:font w:name="Wingdings">
+    <w:panose1 w:val="05000000000000000000"/>
+    <w:charset w:val="02"/>
+    <w:family w:val="auto"/>
+    <w:pitch w:val="variable"/>
+    <w:sig w:usb0="00000000" w:usb1="10000000" w:usb2="00000000" w:usb3="00000000" w:csb0="80000000" w:csb1="00000000"/>
+  </w:font>
   <w:font w:name="SimSun">
     <w:altName w:val="宋体"/>
     <w:panose1 w:val="02010600030101010101"/>
@@ -35614,9 +36226,11 @@
   </w:compat>
   <w:rsids>
     <w:rsidRoot w:val="00BE1934"/>
+    <w:rsid w:val="0012710A"/>
     <w:rsid w:val="00201482"/>
+    <w:rsid w:val="00366E67"/>
     <w:rsid w:val="00777A12"/>
-    <w:rsid w:val="008B480C"/>
+    <w:rsid w:val="0091134D"/>
     <w:rsid w:val="009E5623"/>
     <w:rsid w:val="00BE1934"/>
   </w:rsids>

</xml_diff>